<commit_message>
Finally done and dusted
Doubled check and did more work that needed to be complete
</commit_message>
<xml_diff>
--- a/Business Proposal 1.docx
+++ b/Business Proposal 1.docx
@@ -1545,7 +1545,23 @@
         <w:t xml:space="preserve">  </w:t>
       </w:r>
       <w:r>
-        <w:t>going in-person. Which means that customers will be more likely o order from CityPoint Room Hire, as it is more convenient, leading to greater revenue.</w:t>
+        <w:t xml:space="preserve">going in-person. Which means that customers will be more likely </w:t>
+      </w:r>
+      <w:proofErr w:type="spellStart"/>
+      <w:r>
+        <w:t>o</w:t>
+      </w:r>
+      <w:proofErr w:type="spellEnd"/>
+      <w:r>
+        <w:t xml:space="preserve"> order from </w:t>
+      </w:r>
+      <w:proofErr w:type="spellStart"/>
+      <w:r>
+        <w:t>CityPoint</w:t>
+      </w:r>
+      <w:proofErr w:type="spellEnd"/>
+      <w:r>
+        <w:t xml:space="preserve"> Room Hire, as it is more convenient, leading to greater revenue.</w:t>
       </w:r>
     </w:p>
     <w:p>
@@ -1563,7 +1579,15 @@
     </w:p>
     <w:p>
       <w:r>
-        <w:t xml:space="preserve">The client has asked me to allow customer to hire equipment such as projectors, speakers and seatings. This will benefit the client as they will be able to hire equipment needed </w:t>
+        <w:t xml:space="preserve">The client has asked me to allow customer to hire equipment such as projectors, speakers and </w:t>
+      </w:r>
+      <w:proofErr w:type="spellStart"/>
+      <w:r>
+        <w:t>seatings</w:t>
+      </w:r>
+      <w:proofErr w:type="spellEnd"/>
+      <w:r>
+        <w:t xml:space="preserve">. This will benefit the client as they will be able to hire equipment needed </w:t>
       </w:r>
       <w:r>
         <w:t>and that is necessary for the occasion. This will allow the client to prepare the equipment to the customer’s needs and preferences beforehand. This ultimately will result the client saving money on excess equipment when it is not needed.</w:t>
@@ -1652,7 +1676,15 @@
         <w:t xml:space="preserve">features </w:t>
       </w:r>
       <w:r>
-        <w:t>and can do the same things that people who are not disabled can do on CityPoint Room Hire. Th</w:t>
+        <w:t xml:space="preserve">and can do the same things that people who are not disabled can do on </w:t>
+      </w:r>
+      <w:proofErr w:type="spellStart"/>
+      <w:r>
+        <w:t>CityPoint</w:t>
+      </w:r>
+      <w:proofErr w:type="spellEnd"/>
+      <w:r>
+        <w:t xml:space="preserve"> Room Hire. Th</w:t>
       </w:r>
       <w:r>
         <w:t xml:space="preserve">is can increase the number of customers and also increase the reputation due to its equality </w:t>
@@ -1697,7 +1729,15 @@
         <w:t xml:space="preserve">will reduce multiple booking for the same </w:t>
       </w:r>
       <w:r>
-        <w:t xml:space="preserve">room which will avoid confusion to the customer and the client. Also, this will allow CittyPoint Room Hire to look professional due </w:t>
+        <w:t xml:space="preserve">room which will avoid confusion to the customer and the client. Also, this will allow </w:t>
+      </w:r>
+      <w:proofErr w:type="spellStart"/>
+      <w:r>
+        <w:t>CittyPoint</w:t>
+      </w:r>
+      <w:proofErr w:type="spellEnd"/>
+      <w:r>
+        <w:t xml:space="preserve"> Room Hire to look professional due </w:t>
       </w:r>
       <w:r>
         <w:t>checking if the room is available for the customer as the moment or not</w:t>
@@ -1725,7 +1765,15 @@
     </w:p>
     <w:p>
       <w:r>
-        <w:t>The overall aim of the project is to provide CityPoint Room Hire with a digital solution that will:</w:t>
+        <w:t xml:space="preserve">The overall aim of the project is to provide </w:t>
+      </w:r>
+      <w:proofErr w:type="spellStart"/>
+      <w:r>
+        <w:t>CityPoint</w:t>
+      </w:r>
+      <w:proofErr w:type="spellEnd"/>
+      <w:r>
+        <w:t xml:space="preserve"> Room Hire with a digital solution that will:</w:t>
       </w:r>
     </w:p>
     <w:p>
@@ -1803,7 +1851,15 @@
     </w:p>
     <w:p>
       <w:r>
-        <w:t>Penny -a regular customer of CityPoint Room Hire</w:t>
+        <w:t xml:space="preserve">Penny -a regular customer of </w:t>
+      </w:r>
+      <w:proofErr w:type="spellStart"/>
+      <w:r>
+        <w:t>CityPoint</w:t>
+      </w:r>
+      <w:proofErr w:type="spellEnd"/>
+      <w:r>
+        <w:t xml:space="preserve"> Room Hire</w:t>
       </w:r>
     </w:p>
     <w:p>
@@ -3213,7 +3269,7 @@
           <w:p>
             <w:r>
               <w:lastRenderedPageBreak/>
-              <w:t>Book rooms for specific time dates and pending information</w:t>
+              <w:t xml:space="preserve">Book rooms for specific time dates </w:t>
             </w:r>
           </w:p>
         </w:tc>
@@ -3236,11 +3292,302 @@
           </w:tcPr>
           <w:p>
             <w:pPr>
+              <w:pStyle w:val="ListParagraph"/>
+              <w:numPr>
+                <w:ilvl w:val="0"/>
+                <w:numId w:val="13"/>
+              </w:numPr>
+              <w:spacing w:line="276" w:lineRule="auto"/>
               <w:rPr>
                 <w:b/>
                 <w:bCs/>
               </w:rPr>
             </w:pPr>
+            <w:r>
+              <w:t>Log in or register</w:t>
+            </w:r>
+          </w:p>
+          <w:p>
+            <w:pPr>
+              <w:pStyle w:val="ListParagraph"/>
+              <w:numPr>
+                <w:ilvl w:val="0"/>
+                <w:numId w:val="13"/>
+              </w:numPr>
+              <w:spacing w:line="276" w:lineRule="auto"/>
+              <w:rPr>
+                <w:b/>
+                <w:bCs/>
+              </w:rPr>
+            </w:pPr>
+            <w:r>
+              <w:t>View home page</w:t>
+            </w:r>
+          </w:p>
+          <w:p>
+            <w:pPr>
+              <w:pStyle w:val="ListParagraph"/>
+              <w:numPr>
+                <w:ilvl w:val="0"/>
+                <w:numId w:val="13"/>
+              </w:numPr>
+              <w:spacing w:line="276" w:lineRule="auto"/>
+              <w:rPr>
+                <w:b/>
+                <w:bCs/>
+              </w:rPr>
+            </w:pPr>
+            <w:r>
+              <w:t>View rooms section on the home page</w:t>
+            </w:r>
+          </w:p>
+          <w:p>
+            <w:pPr>
+              <w:pStyle w:val="ListParagraph"/>
+              <w:numPr>
+                <w:ilvl w:val="0"/>
+                <w:numId w:val="13"/>
+              </w:numPr>
+              <w:spacing w:line="276" w:lineRule="auto"/>
+              <w:rPr>
+                <w:b/>
+                <w:bCs/>
+              </w:rPr>
+            </w:pPr>
+            <w:r>
+              <w:t>View room details</w:t>
+            </w:r>
+          </w:p>
+          <w:p>
+            <w:pPr>
+              <w:pStyle w:val="ListParagraph"/>
+              <w:numPr>
+                <w:ilvl w:val="0"/>
+                <w:numId w:val="13"/>
+              </w:numPr>
+              <w:spacing w:line="276" w:lineRule="auto"/>
+              <w:rPr>
+                <w:b/>
+                <w:bCs/>
+              </w:rPr>
+            </w:pPr>
+            <w:r>
+              <w:t>View order button on the room selected</w:t>
+            </w:r>
+          </w:p>
+          <w:p>
+            <w:pPr>
+              <w:pStyle w:val="ListParagraph"/>
+              <w:numPr>
+                <w:ilvl w:val="0"/>
+                <w:numId w:val="13"/>
+              </w:numPr>
+              <w:spacing w:line="276" w:lineRule="auto"/>
+              <w:rPr>
+                <w:b/>
+                <w:bCs/>
+              </w:rPr>
+            </w:pPr>
+            <w:r>
+              <w:t xml:space="preserve">Interact with order button to be redirected to the ordering page </w:t>
+            </w:r>
+          </w:p>
+          <w:p>
+            <w:pPr>
+              <w:pStyle w:val="ListParagraph"/>
+              <w:numPr>
+                <w:ilvl w:val="0"/>
+                <w:numId w:val="13"/>
+              </w:numPr>
+              <w:spacing w:line="276" w:lineRule="auto"/>
+              <w:rPr>
+                <w:b/>
+                <w:bCs/>
+              </w:rPr>
+            </w:pPr>
+            <w:r>
+              <w:t>View all room details</w:t>
+            </w:r>
+          </w:p>
+          <w:p>
+            <w:pPr>
+              <w:pStyle w:val="ListParagraph"/>
+              <w:numPr>
+                <w:ilvl w:val="0"/>
+                <w:numId w:val="13"/>
+              </w:numPr>
+              <w:spacing w:line="276" w:lineRule="auto"/>
+              <w:rPr>
+                <w:b/>
+                <w:bCs/>
+              </w:rPr>
+            </w:pPr>
+            <w:r>
+              <w:t>View start date</w:t>
+            </w:r>
+          </w:p>
+          <w:p>
+            <w:pPr>
+              <w:pStyle w:val="ListParagraph"/>
+              <w:numPr>
+                <w:ilvl w:val="0"/>
+                <w:numId w:val="13"/>
+              </w:numPr>
+              <w:spacing w:line="276" w:lineRule="auto"/>
+              <w:rPr>
+                <w:b/>
+                <w:bCs/>
+              </w:rPr>
+            </w:pPr>
+            <w:r>
+              <w:t>Select a start date</w:t>
+            </w:r>
+          </w:p>
+          <w:p>
+            <w:pPr>
+              <w:pStyle w:val="ListParagraph"/>
+              <w:numPr>
+                <w:ilvl w:val="0"/>
+                <w:numId w:val="13"/>
+              </w:numPr>
+              <w:spacing w:line="276" w:lineRule="auto"/>
+              <w:rPr>
+                <w:b/>
+                <w:bCs/>
+              </w:rPr>
+            </w:pPr>
+            <w:r>
+              <w:lastRenderedPageBreak/>
+              <w:t>View end date</w:t>
+            </w:r>
+          </w:p>
+          <w:p>
+            <w:pPr>
+              <w:pStyle w:val="ListParagraph"/>
+              <w:numPr>
+                <w:ilvl w:val="0"/>
+                <w:numId w:val="13"/>
+              </w:numPr>
+              <w:spacing w:line="276" w:lineRule="auto"/>
+              <w:rPr>
+                <w:b/>
+                <w:bCs/>
+              </w:rPr>
+            </w:pPr>
+            <w:r>
+              <w:t xml:space="preserve">Select </w:t>
+            </w:r>
+            <w:r>
+              <w:t>an</w:t>
+            </w:r>
+            <w:r>
+              <w:t xml:space="preserve"> end date</w:t>
+            </w:r>
+          </w:p>
+          <w:p>
+            <w:pPr>
+              <w:pStyle w:val="ListParagraph"/>
+              <w:numPr>
+                <w:ilvl w:val="0"/>
+                <w:numId w:val="13"/>
+              </w:numPr>
+              <w:spacing w:line="276" w:lineRule="auto"/>
+              <w:rPr>
+                <w:b/>
+                <w:bCs/>
+              </w:rPr>
+            </w:pPr>
+            <w:r>
+              <w:t>View book now button</w:t>
+            </w:r>
+          </w:p>
+          <w:p>
+            <w:pPr>
+              <w:pStyle w:val="ListParagraph"/>
+              <w:numPr>
+                <w:ilvl w:val="0"/>
+                <w:numId w:val="13"/>
+              </w:numPr>
+              <w:spacing w:line="276" w:lineRule="auto"/>
+              <w:rPr>
+                <w:b/>
+                <w:bCs/>
+              </w:rPr>
+            </w:pPr>
+            <w:r>
+              <w:t>Interact with the book now button to be redirected to payment page</w:t>
+            </w:r>
+          </w:p>
+          <w:p>
+            <w:pPr>
+              <w:pStyle w:val="ListParagraph"/>
+              <w:numPr>
+                <w:ilvl w:val="0"/>
+                <w:numId w:val="13"/>
+              </w:numPr>
+              <w:spacing w:line="276" w:lineRule="auto"/>
+              <w:rPr>
+                <w:b/>
+                <w:bCs/>
+              </w:rPr>
+            </w:pPr>
+            <w:r>
+              <w:t xml:space="preserve">Fill in payment details </w:t>
+            </w:r>
+          </w:p>
+          <w:p>
+            <w:pPr>
+              <w:pStyle w:val="ListParagraph"/>
+              <w:numPr>
+                <w:ilvl w:val="0"/>
+                <w:numId w:val="13"/>
+              </w:numPr>
+              <w:spacing w:line="276" w:lineRule="auto"/>
+              <w:rPr>
+                <w:b/>
+                <w:bCs/>
+              </w:rPr>
+            </w:pPr>
+            <w:r>
+              <w:t>View finish button</w:t>
+            </w:r>
+          </w:p>
+          <w:p>
+            <w:pPr>
+              <w:pStyle w:val="ListParagraph"/>
+              <w:numPr>
+                <w:ilvl w:val="0"/>
+                <w:numId w:val="13"/>
+              </w:numPr>
+              <w:spacing w:line="276" w:lineRule="auto"/>
+              <w:rPr>
+                <w:b/>
+                <w:bCs/>
+              </w:rPr>
+            </w:pPr>
+            <w:r>
+              <w:t xml:space="preserve">Interact with finish button to send the booking request </w:t>
+            </w:r>
+          </w:p>
+          <w:p>
+            <w:pPr>
+              <w:pStyle w:val="ListParagraph"/>
+              <w:numPr>
+                <w:ilvl w:val="0"/>
+                <w:numId w:val="13"/>
+              </w:numPr>
+              <w:rPr>
+                <w:b/>
+                <w:bCs/>
+              </w:rPr>
+            </w:pPr>
+            <w:r>
+              <w:rPr>
+                <w:kern w:val="0"/>
+                <w14:ligatures w14:val="none"/>
+              </w:rPr>
+              <w:t>The page must comply with the Web Accessibility Guidelines (WCAG) e.g. keyboard navigation, adjustable text</w:t>
+            </w:r>
           </w:p>
         </w:tc>
         <w:tc>
@@ -3344,6 +3691,232 @@
           </w:tcPr>
           <w:p>
             <w:pPr>
+              <w:pStyle w:val="ListParagraph"/>
+              <w:numPr>
+                <w:ilvl w:val="0"/>
+                <w:numId w:val="9"/>
+              </w:numPr>
+              <w:rPr>
+                <w:b/>
+                <w:bCs/>
+              </w:rPr>
+            </w:pPr>
+            <w:r>
+              <w:t>Log in or register</w:t>
+            </w:r>
+          </w:p>
+          <w:p>
+            <w:pPr>
+              <w:pStyle w:val="ListParagraph"/>
+              <w:numPr>
+                <w:ilvl w:val="0"/>
+                <w:numId w:val="9"/>
+              </w:numPr>
+              <w:rPr>
+                <w:b/>
+                <w:bCs/>
+              </w:rPr>
+            </w:pPr>
+            <w:r>
+              <w:t>View home page</w:t>
+            </w:r>
+          </w:p>
+          <w:p>
+            <w:pPr>
+              <w:pStyle w:val="ListParagraph"/>
+              <w:numPr>
+                <w:ilvl w:val="0"/>
+                <w:numId w:val="9"/>
+              </w:numPr>
+              <w:rPr>
+                <w:b/>
+                <w:bCs/>
+              </w:rPr>
+            </w:pPr>
+            <w:r>
+              <w:t>View rooms section on the home page</w:t>
+            </w:r>
+          </w:p>
+          <w:p>
+            <w:pPr>
+              <w:pStyle w:val="ListParagraph"/>
+              <w:numPr>
+                <w:ilvl w:val="0"/>
+                <w:numId w:val="9"/>
+              </w:numPr>
+              <w:rPr>
+                <w:b/>
+                <w:bCs/>
+              </w:rPr>
+            </w:pPr>
+            <w:r>
+              <w:t>View room details</w:t>
+            </w:r>
+          </w:p>
+          <w:p>
+            <w:pPr>
+              <w:pStyle w:val="ListParagraph"/>
+              <w:numPr>
+                <w:ilvl w:val="0"/>
+                <w:numId w:val="9"/>
+              </w:numPr>
+              <w:rPr>
+                <w:b/>
+                <w:bCs/>
+              </w:rPr>
+            </w:pPr>
+            <w:r>
+              <w:t>View order button on the room selected</w:t>
+            </w:r>
+          </w:p>
+          <w:p>
+            <w:pPr>
+              <w:pStyle w:val="ListParagraph"/>
+              <w:numPr>
+                <w:ilvl w:val="0"/>
+                <w:numId w:val="9"/>
+              </w:numPr>
+              <w:rPr>
+                <w:b/>
+                <w:bCs/>
+              </w:rPr>
+            </w:pPr>
+            <w:r>
+              <w:t xml:space="preserve">Interact with order button to be redirected to the ordering page </w:t>
+            </w:r>
+          </w:p>
+          <w:p>
+            <w:pPr>
+              <w:pStyle w:val="ListParagraph"/>
+              <w:numPr>
+                <w:ilvl w:val="0"/>
+                <w:numId w:val="9"/>
+              </w:numPr>
+              <w:rPr>
+                <w:b/>
+                <w:bCs/>
+              </w:rPr>
+            </w:pPr>
+            <w:r>
+              <w:lastRenderedPageBreak/>
+              <w:t>View all rooms details</w:t>
+            </w:r>
+          </w:p>
+          <w:p>
+            <w:pPr>
+              <w:pStyle w:val="ListParagraph"/>
+              <w:numPr>
+                <w:ilvl w:val="0"/>
+                <w:numId w:val="9"/>
+              </w:numPr>
+              <w:rPr>
+                <w:b/>
+                <w:bCs/>
+              </w:rPr>
+            </w:pPr>
+            <w:r>
+              <w:t>View available rooms</w:t>
+            </w:r>
+          </w:p>
+          <w:p>
+            <w:pPr>
+              <w:pStyle w:val="ListParagraph"/>
+              <w:numPr>
+                <w:ilvl w:val="0"/>
+                <w:numId w:val="9"/>
+              </w:numPr>
+              <w:rPr>
+                <w:b/>
+                <w:bCs/>
+              </w:rPr>
+            </w:pPr>
+            <w:r>
+              <w:t>View book now button</w:t>
+            </w:r>
+          </w:p>
+          <w:p>
+            <w:pPr>
+              <w:pStyle w:val="ListParagraph"/>
+              <w:numPr>
+                <w:ilvl w:val="0"/>
+                <w:numId w:val="9"/>
+              </w:numPr>
+              <w:rPr>
+                <w:b/>
+                <w:bCs/>
+              </w:rPr>
+            </w:pPr>
+            <w:r>
+              <w:t>Interact with the book now button to be redirected to payment page</w:t>
+            </w:r>
+          </w:p>
+          <w:p>
+            <w:pPr>
+              <w:pStyle w:val="ListParagraph"/>
+              <w:numPr>
+                <w:ilvl w:val="0"/>
+                <w:numId w:val="9"/>
+              </w:numPr>
+              <w:rPr>
+                <w:b/>
+                <w:bCs/>
+              </w:rPr>
+            </w:pPr>
+            <w:r>
+              <w:t xml:space="preserve">Fill in payment details </w:t>
+            </w:r>
+          </w:p>
+          <w:p>
+            <w:pPr>
+              <w:pStyle w:val="ListParagraph"/>
+              <w:numPr>
+                <w:ilvl w:val="0"/>
+                <w:numId w:val="9"/>
+              </w:numPr>
+              <w:rPr>
+                <w:b/>
+                <w:bCs/>
+              </w:rPr>
+            </w:pPr>
+            <w:r>
+              <w:t>View finish button</w:t>
+            </w:r>
+          </w:p>
+          <w:p>
+            <w:pPr>
+              <w:pStyle w:val="ListParagraph"/>
+              <w:numPr>
+                <w:ilvl w:val="0"/>
+                <w:numId w:val="9"/>
+              </w:numPr>
+              <w:rPr>
+                <w:b/>
+                <w:bCs/>
+              </w:rPr>
+            </w:pPr>
+            <w:r>
+              <w:t xml:space="preserve">Interact with finish button to send the booking request </w:t>
+            </w:r>
+          </w:p>
+          <w:p>
+            <w:pPr>
+              <w:pStyle w:val="ListParagraph"/>
+              <w:numPr>
+                <w:ilvl w:val="0"/>
+                <w:numId w:val="9"/>
+              </w:numPr>
+            </w:pPr>
+            <w:r>
+              <w:t>The page must comply with the Web Accessibility Guidelines (WCAG) e.g. keyboard navigation, adjustable text size, high contrast mode.</w:t>
+            </w:r>
+          </w:p>
+          <w:p>
+            <w:pPr>
+              <w:pStyle w:val="ListParagraph"/>
+              <w:numPr>
+                <w:ilvl w:val="0"/>
+                <w:numId w:val="9"/>
+              </w:numPr>
               <w:rPr>
                 <w:b/>
                 <w:bCs/>
@@ -3398,11 +3971,48 @@
           </w:tcPr>
           <w:p>
             <w:pPr>
-              <w:rPr>
-                <w:b/>
-                <w:bCs/>
-              </w:rPr>
+              <w:numPr>
+                <w:ilvl w:val="0"/>
+                <w:numId w:val="8"/>
+              </w:numPr>
             </w:pPr>
+            <w:r>
+              <w:t>View privacy button</w:t>
+            </w:r>
+          </w:p>
+          <w:p>
+            <w:pPr>
+              <w:numPr>
+                <w:ilvl w:val="0"/>
+                <w:numId w:val="8"/>
+              </w:numPr>
+            </w:pPr>
+            <w:r>
+              <w:t>Navigate to privacy page on privacy button interaction, located in the navigation bar</w:t>
+            </w:r>
+          </w:p>
+          <w:p>
+            <w:pPr>
+              <w:numPr>
+                <w:ilvl w:val="0"/>
+                <w:numId w:val="9"/>
+              </w:numPr>
+            </w:pPr>
+            <w:r>
+              <w:t>View privacy information</w:t>
+            </w:r>
+          </w:p>
+          <w:p>
+            <w:pPr>
+              <w:pStyle w:val="ListParagraph"/>
+              <w:numPr>
+                <w:ilvl w:val="0"/>
+                <w:numId w:val="9"/>
+              </w:numPr>
+            </w:pPr>
+            <w:r>
+              <w:t>The page must comply with the Web Accessibility Guidelines (WCAG) e.g.</w:t>
+            </w:r>
           </w:p>
         </w:tc>
         <w:tc>
@@ -3655,7 +4265,6 @@
       </w:pPr>
       <w:bookmarkStart w:id="11" w:name="_Toc65524747"/>
       <w:r>
-        <w:lastRenderedPageBreak/>
         <w:t>Non-functional Requirements</w:t>
       </w:r>
       <w:bookmarkEnd w:id="11"/>
@@ -4005,7 +4614,6 @@
           </w:tcPr>
           <w:p>
             <w:r>
-              <w:lastRenderedPageBreak/>
               <w:t>All data should be secured using industry standard encryption.</w:t>
             </w:r>
           </w:p>
@@ -4265,6 +4873,7 @@
           </w:tcPr>
           <w:p>
             <w:r>
+              <w:lastRenderedPageBreak/>
               <w:t>The website should be able to handle many transactions per second under peak load</w:t>
             </w:r>
           </w:p>
@@ -4301,7 +4910,6 @@
           </w:tcPr>
           <w:p>
             <w:r>
-              <w:lastRenderedPageBreak/>
               <w:t>The website should be able to store data of many customers without overwriting previous data of other customers.</w:t>
             </w:r>
           </w:p>
@@ -4589,6 +5197,7 @@
           </w:tcPr>
           <w:p>
             <w:r>
+              <w:lastRenderedPageBreak/>
               <w:t>Website should adapt to different device sizes</w:t>
             </w:r>
           </w:p>
@@ -4648,7 +5257,6 @@
           </w:tcPr>
           <w:p>
             <w:r>
-              <w:lastRenderedPageBreak/>
               <w:t>Website should have intuitive and consistent naviga</w:t>
             </w:r>
             <w:r>
@@ -5729,10 +6337,7 @@
           </w:tcPr>
           <w:p>
             <w:r>
-              <w:t>Developing a realistic timeline with buffer time and monitoring progress with regular updates</w:t>
-            </w:r>
-            <w:r>
-              <w:t>.</w:t>
+              <w:t>Developing a realistic timeline with buffer time and monitoring progress with regular updates.</w:t>
             </w:r>
           </w:p>
         </w:tc>
@@ -6173,7 +6778,15 @@
     </w:p>
     <w:p>
       <w:r>
-        <w:t xml:space="preserve">Personal data will be collected from users when making an account, hiring rooms and hiring equipment. Due to this, CityPoint Room Hire will have to comply with General Data Protection Regulation laws that give the client’s customers the strength and the right to protect their data, to avoid any fines. This will be done by having a privacy page to tell the customers how their data is protected, to avoid confusion and discomfort. Furthermore, cookies and </w:t>
+        <w:t xml:space="preserve">Personal data will be collected from users when making an account, hiring rooms and hiring equipment. Due to this, </w:t>
+      </w:r>
+      <w:proofErr w:type="spellStart"/>
+      <w:r>
+        <w:t>CityPoint</w:t>
+      </w:r>
+      <w:proofErr w:type="spellEnd"/>
+      <w:r>
+        <w:t xml:space="preserve"> Room Hire will have to comply with General Data Protection Regulation laws that give the client’s customers the strength and the right to protect their data, to avoid any fines. This will be done by having a privacy page to tell the customers how their data is protected, to avoid confusion and discomfort. Furthermore, cookies and </w:t>
       </w:r>
       <w:r>
         <w:t>encryption</w:t>
@@ -6186,8 +6799,13 @@
       </w:r>
     </w:p>
     <w:p>
+      <w:proofErr w:type="spellStart"/>
       <w:r>
-        <w:t>CityPoint Room Hire will have many types of customers and some of them might need some changes to the website to work best for them. Therefore, the website will need to comply with WCAG (Website Content Guidelines) that ensures that individuals with extra needs can also use the website just the same. To comply with this, the website will have a section to change the text size, colour theme or enable text-to-speech. This is to help those individuals with difficulties when using the website</w:t>
+        <w:t>CityPoint</w:t>
+      </w:r>
+      <w:proofErr w:type="spellEnd"/>
+      <w:r>
+        <w:t xml:space="preserve"> Room Hire will have many types of customers and some of them might need some changes to the website to work best for them. Therefore, the website will need to comply with WCAG (Website Content Guidelines) that ensures that individuals with extra needs can also use the website just the same. To comply with this, the website will have a section to change the text size, colour theme or enable text-to-speech. This is to help those individuals with difficulties when using the website</w:t>
       </w:r>
       <w:r>
         <w:t>. So that no discrimination takes place based on the individuals protected characteristics to make it fair for each and every user.</w:t>
@@ -6197,8 +6815,13 @@
       <w:r>
         <w:t xml:space="preserve">By using </w:t>
       </w:r>
+      <w:proofErr w:type="spellStart"/>
       <w:r>
-        <w:t xml:space="preserve">CityPoint Room Hire, customers agree that your reservation becomes legally binding once the customer receives a confirmation email or text, which confirms your payment has been processed and the booking is secure. This means that the agreement is one established by law and if </w:t>
+        <w:t>CityPoint</w:t>
+      </w:r>
+      <w:proofErr w:type="spellEnd"/>
+      <w:r>
+        <w:t xml:space="preserve"> Room Hire, customers agree that your reservation becomes legally binding once the customer receives a confirmation email or text, which confirms your payment has been processed and the booking is secure. This means that the agreement is one established by law and if </w:t>
       </w:r>
       <w:r>
         <w:t>the company fails to meet the terms of the agreement, there can be legal consequences. This provides stability and trust between the users and the company.</w:t>
@@ -6437,7 +7060,7 @@
   <w:abstractNum w:abstractNumId="1" w15:restartNumberingAfterBreak="0">
     <w:nsid w:val="069D5F21"/>
     <w:multiLevelType w:val="hybridMultilevel"/>
-    <w:tmpl w:val="8828FFF2"/>
+    <w:tmpl w:val="4D344416"/>
     <w:lvl w:ilvl="0" w:tplc="08090001">
       <w:start w:val="1"/>
       <w:numFmt w:val="bullet"/>
@@ -7145,9 +7768,9 @@
     </w:lvl>
   </w:abstractNum>
   <w:abstractNum w:abstractNumId="8" w15:restartNumberingAfterBreak="0">
-    <w:nsid w:val="430600C8"/>
+    <w:nsid w:val="2E2337C1"/>
     <w:multiLevelType w:val="hybridMultilevel"/>
-    <w:tmpl w:val="6CC40A7C"/>
+    <w:tmpl w:val="2A2EB2E8"/>
     <w:lvl w:ilvl="0" w:tplc="08090001">
       <w:start w:val="1"/>
       <w:numFmt w:val="bullet"/>
@@ -7258,9 +7881,9 @@
     </w:lvl>
   </w:abstractNum>
   <w:abstractNum w:abstractNumId="9" w15:restartNumberingAfterBreak="0">
-    <w:nsid w:val="4D0927C6"/>
+    <w:nsid w:val="430600C8"/>
     <w:multiLevelType w:val="hybridMultilevel"/>
-    <w:tmpl w:val="09F44C20"/>
+    <w:tmpl w:val="6CC40A7C"/>
     <w:lvl w:ilvl="0" w:tplc="08090001">
       <w:start w:val="1"/>
       <w:numFmt w:val="bullet"/>
@@ -7371,9 +7994,9 @@
     </w:lvl>
   </w:abstractNum>
   <w:abstractNum w:abstractNumId="10" w15:restartNumberingAfterBreak="0">
-    <w:nsid w:val="5275144B"/>
+    <w:nsid w:val="4D0927C6"/>
     <w:multiLevelType w:val="hybridMultilevel"/>
-    <w:tmpl w:val="1A36F382"/>
+    <w:tmpl w:val="09F44C20"/>
     <w:lvl w:ilvl="0" w:tplc="08090001">
       <w:start w:val="1"/>
       <w:numFmt w:val="bullet"/>
@@ -7484,9 +8107,235 @@
     </w:lvl>
   </w:abstractNum>
   <w:abstractNum w:abstractNumId="11" w15:restartNumberingAfterBreak="0">
+    <w:nsid w:val="5275144B"/>
+    <w:multiLevelType w:val="hybridMultilevel"/>
+    <w:tmpl w:val="1A36F382"/>
+    <w:lvl w:ilvl="0" w:tplc="08090001">
+      <w:start w:val="1"/>
+      <w:numFmt w:val="bullet"/>
+      <w:lvlText w:val=""/>
+      <w:lvlJc w:val="left"/>
+      <w:pPr>
+        <w:ind w:left="720" w:hanging="360"/>
+      </w:pPr>
+      <w:rPr>
+        <w:rFonts w:ascii="Symbol" w:hAnsi="Symbol" w:hint="default"/>
+      </w:rPr>
+    </w:lvl>
+    <w:lvl w:ilvl="1" w:tplc="08090003" w:tentative="1">
+      <w:start w:val="1"/>
+      <w:numFmt w:val="bullet"/>
+      <w:lvlText w:val="o"/>
+      <w:lvlJc w:val="left"/>
+      <w:pPr>
+        <w:ind w:left="1440" w:hanging="360"/>
+      </w:pPr>
+      <w:rPr>
+        <w:rFonts w:ascii="Courier New" w:hAnsi="Courier New" w:cs="Courier New" w:hint="default"/>
+      </w:rPr>
+    </w:lvl>
+    <w:lvl w:ilvl="2" w:tplc="08090005" w:tentative="1">
+      <w:start w:val="1"/>
+      <w:numFmt w:val="bullet"/>
+      <w:lvlText w:val=""/>
+      <w:lvlJc w:val="left"/>
+      <w:pPr>
+        <w:ind w:left="2160" w:hanging="360"/>
+      </w:pPr>
+      <w:rPr>
+        <w:rFonts w:ascii="Wingdings" w:hAnsi="Wingdings" w:hint="default"/>
+      </w:rPr>
+    </w:lvl>
+    <w:lvl w:ilvl="3" w:tplc="08090001" w:tentative="1">
+      <w:start w:val="1"/>
+      <w:numFmt w:val="bullet"/>
+      <w:lvlText w:val=""/>
+      <w:lvlJc w:val="left"/>
+      <w:pPr>
+        <w:ind w:left="2880" w:hanging="360"/>
+      </w:pPr>
+      <w:rPr>
+        <w:rFonts w:ascii="Symbol" w:hAnsi="Symbol" w:hint="default"/>
+      </w:rPr>
+    </w:lvl>
+    <w:lvl w:ilvl="4" w:tplc="08090003" w:tentative="1">
+      <w:start w:val="1"/>
+      <w:numFmt w:val="bullet"/>
+      <w:lvlText w:val="o"/>
+      <w:lvlJc w:val="left"/>
+      <w:pPr>
+        <w:ind w:left="3600" w:hanging="360"/>
+      </w:pPr>
+      <w:rPr>
+        <w:rFonts w:ascii="Courier New" w:hAnsi="Courier New" w:cs="Courier New" w:hint="default"/>
+      </w:rPr>
+    </w:lvl>
+    <w:lvl w:ilvl="5" w:tplc="08090005" w:tentative="1">
+      <w:start w:val="1"/>
+      <w:numFmt w:val="bullet"/>
+      <w:lvlText w:val=""/>
+      <w:lvlJc w:val="left"/>
+      <w:pPr>
+        <w:ind w:left="4320" w:hanging="360"/>
+      </w:pPr>
+      <w:rPr>
+        <w:rFonts w:ascii="Wingdings" w:hAnsi="Wingdings" w:hint="default"/>
+      </w:rPr>
+    </w:lvl>
+    <w:lvl w:ilvl="6" w:tplc="08090001" w:tentative="1">
+      <w:start w:val="1"/>
+      <w:numFmt w:val="bullet"/>
+      <w:lvlText w:val=""/>
+      <w:lvlJc w:val="left"/>
+      <w:pPr>
+        <w:ind w:left="5040" w:hanging="360"/>
+      </w:pPr>
+      <w:rPr>
+        <w:rFonts w:ascii="Symbol" w:hAnsi="Symbol" w:hint="default"/>
+      </w:rPr>
+    </w:lvl>
+    <w:lvl w:ilvl="7" w:tplc="08090003" w:tentative="1">
+      <w:start w:val="1"/>
+      <w:numFmt w:val="bullet"/>
+      <w:lvlText w:val="o"/>
+      <w:lvlJc w:val="left"/>
+      <w:pPr>
+        <w:ind w:left="5760" w:hanging="360"/>
+      </w:pPr>
+      <w:rPr>
+        <w:rFonts w:ascii="Courier New" w:hAnsi="Courier New" w:cs="Courier New" w:hint="default"/>
+      </w:rPr>
+    </w:lvl>
+    <w:lvl w:ilvl="8" w:tplc="08090005" w:tentative="1">
+      <w:start w:val="1"/>
+      <w:numFmt w:val="bullet"/>
+      <w:lvlText w:val=""/>
+      <w:lvlJc w:val="left"/>
+      <w:pPr>
+        <w:ind w:left="6480" w:hanging="360"/>
+      </w:pPr>
+      <w:rPr>
+        <w:rFonts w:ascii="Wingdings" w:hAnsi="Wingdings" w:hint="default"/>
+      </w:rPr>
+    </w:lvl>
+  </w:abstractNum>
+  <w:abstractNum w:abstractNumId="12" w15:restartNumberingAfterBreak="0">
     <w:nsid w:val="5B0E6129"/>
     <w:multiLevelType w:val="hybridMultilevel"/>
     <w:tmpl w:val="7A6AAB8E"/>
+    <w:lvl w:ilvl="0" w:tplc="08090001">
+      <w:start w:val="1"/>
+      <w:numFmt w:val="bullet"/>
+      <w:lvlText w:val=""/>
+      <w:lvlJc w:val="left"/>
+      <w:pPr>
+        <w:ind w:left="720" w:hanging="360"/>
+      </w:pPr>
+      <w:rPr>
+        <w:rFonts w:ascii="Symbol" w:hAnsi="Symbol" w:hint="default"/>
+      </w:rPr>
+    </w:lvl>
+    <w:lvl w:ilvl="1" w:tplc="08090003" w:tentative="1">
+      <w:start w:val="1"/>
+      <w:numFmt w:val="bullet"/>
+      <w:lvlText w:val="o"/>
+      <w:lvlJc w:val="left"/>
+      <w:pPr>
+        <w:ind w:left="1440" w:hanging="360"/>
+      </w:pPr>
+      <w:rPr>
+        <w:rFonts w:ascii="Courier New" w:hAnsi="Courier New" w:cs="Courier New" w:hint="default"/>
+      </w:rPr>
+    </w:lvl>
+    <w:lvl w:ilvl="2" w:tplc="08090005" w:tentative="1">
+      <w:start w:val="1"/>
+      <w:numFmt w:val="bullet"/>
+      <w:lvlText w:val=""/>
+      <w:lvlJc w:val="left"/>
+      <w:pPr>
+        <w:ind w:left="2160" w:hanging="360"/>
+      </w:pPr>
+      <w:rPr>
+        <w:rFonts w:ascii="Wingdings" w:hAnsi="Wingdings" w:hint="default"/>
+      </w:rPr>
+    </w:lvl>
+    <w:lvl w:ilvl="3" w:tplc="08090001" w:tentative="1">
+      <w:start w:val="1"/>
+      <w:numFmt w:val="bullet"/>
+      <w:lvlText w:val=""/>
+      <w:lvlJc w:val="left"/>
+      <w:pPr>
+        <w:ind w:left="2880" w:hanging="360"/>
+      </w:pPr>
+      <w:rPr>
+        <w:rFonts w:ascii="Symbol" w:hAnsi="Symbol" w:hint="default"/>
+      </w:rPr>
+    </w:lvl>
+    <w:lvl w:ilvl="4" w:tplc="08090003" w:tentative="1">
+      <w:start w:val="1"/>
+      <w:numFmt w:val="bullet"/>
+      <w:lvlText w:val="o"/>
+      <w:lvlJc w:val="left"/>
+      <w:pPr>
+        <w:ind w:left="3600" w:hanging="360"/>
+      </w:pPr>
+      <w:rPr>
+        <w:rFonts w:ascii="Courier New" w:hAnsi="Courier New" w:cs="Courier New" w:hint="default"/>
+      </w:rPr>
+    </w:lvl>
+    <w:lvl w:ilvl="5" w:tplc="08090005" w:tentative="1">
+      <w:start w:val="1"/>
+      <w:numFmt w:val="bullet"/>
+      <w:lvlText w:val=""/>
+      <w:lvlJc w:val="left"/>
+      <w:pPr>
+        <w:ind w:left="4320" w:hanging="360"/>
+      </w:pPr>
+      <w:rPr>
+        <w:rFonts w:ascii="Wingdings" w:hAnsi="Wingdings" w:hint="default"/>
+      </w:rPr>
+    </w:lvl>
+    <w:lvl w:ilvl="6" w:tplc="08090001" w:tentative="1">
+      <w:start w:val="1"/>
+      <w:numFmt w:val="bullet"/>
+      <w:lvlText w:val=""/>
+      <w:lvlJc w:val="left"/>
+      <w:pPr>
+        <w:ind w:left="5040" w:hanging="360"/>
+      </w:pPr>
+      <w:rPr>
+        <w:rFonts w:ascii="Symbol" w:hAnsi="Symbol" w:hint="default"/>
+      </w:rPr>
+    </w:lvl>
+    <w:lvl w:ilvl="7" w:tplc="08090003" w:tentative="1">
+      <w:start w:val="1"/>
+      <w:numFmt w:val="bullet"/>
+      <w:lvlText w:val="o"/>
+      <w:lvlJc w:val="left"/>
+      <w:pPr>
+        <w:ind w:left="5760" w:hanging="360"/>
+      </w:pPr>
+      <w:rPr>
+        <w:rFonts w:ascii="Courier New" w:hAnsi="Courier New" w:cs="Courier New" w:hint="default"/>
+      </w:rPr>
+    </w:lvl>
+    <w:lvl w:ilvl="8" w:tplc="08090005" w:tentative="1">
+      <w:start w:val="1"/>
+      <w:numFmt w:val="bullet"/>
+      <w:lvlText w:val=""/>
+      <w:lvlJc w:val="left"/>
+      <w:pPr>
+        <w:ind w:left="6480" w:hanging="360"/>
+      </w:pPr>
+      <w:rPr>
+        <w:rFonts w:ascii="Wingdings" w:hAnsi="Wingdings" w:hint="default"/>
+      </w:rPr>
+    </w:lvl>
+  </w:abstractNum>
+  <w:abstractNum w:abstractNumId="13" w15:restartNumberingAfterBreak="0">
+    <w:nsid w:val="6971519B"/>
+    <w:multiLevelType w:val="hybridMultilevel"/>
+    <w:tmpl w:val="BBAE9148"/>
     <w:lvl w:ilvl="0" w:tplc="08090001">
       <w:start w:val="1"/>
       <w:numFmt w:val="bullet"/>
@@ -7615,7 +8464,7 @@
     <w:abstractNumId w:val="0"/>
   </w:num>
   <w:num w:numId="7">
-    <w:abstractNumId w:val="10"/>
+    <w:abstractNumId w:val="11"/>
   </w:num>
   <w:num w:numId="8">
     <w:abstractNumId w:val="4"/>
@@ -7624,13 +8473,22 @@
     <w:abstractNumId w:val="1"/>
   </w:num>
   <w:num w:numId="10">
-    <w:abstractNumId w:val="11"/>
+    <w:abstractNumId w:val="12"/>
   </w:num>
   <w:num w:numId="11">
+    <w:abstractNumId w:val="10"/>
+  </w:num>
+  <w:num w:numId="12">
     <w:abstractNumId w:val="9"/>
   </w:num>
-  <w:num w:numId="12">
+  <w:num w:numId="13">
+    <w:abstractNumId w:val="1"/>
+  </w:num>
+  <w:num w:numId="14">
     <w:abstractNumId w:val="8"/>
+  </w:num>
+  <w:num w:numId="15">
+    <w:abstractNumId w:val="13"/>
   </w:num>
 </w:numbering>
 </file>
@@ -13550,11 +14408,13 @@
   <w:rsids>
     <w:rsidRoot w:val="00357839"/>
     <w:rsid w:val="00063FCB"/>
+    <w:rsid w:val="000A6EFF"/>
     <w:rsid w:val="0027142A"/>
     <w:rsid w:val="00357839"/>
     <w:rsid w:val="008F6883"/>
     <w:rsid w:val="00AA0399"/>
     <w:rsid w:val="00C84425"/>
+    <w:rsid w:val="00E47615"/>
     <w:rsid w:val="00F64C87"/>
     <w:rsid w:val="00F85DE9"/>
   </w:rsids>
@@ -14321,23 +15181,10 @@
 </file>
 
 <file path=customXml/item1.xml><?xml version="1.0" encoding="utf-8"?>
-<p:properties xmlns:p="http://schemas.microsoft.com/office/2006/metadata/properties" xmlns:xsi="http://www.w3.org/2001/XMLSchema-instance" xmlns:pc="http://schemas.microsoft.com/office/infopath/2007/PartnerControls">
-  <documentManagement>
-    <_activity xmlns="0858e797-1849-4dd5-9d5a-25e6beea22bc" xsi:nil="true"/>
-  </documentManagement>
-</p:properties>
+<b:Sources xmlns:b="http://schemas.openxmlformats.org/officeDocument/2006/bibliography" xmlns="http://schemas.openxmlformats.org/officeDocument/2006/bibliography" SelectedStyle="\APASixthEditionOfficeOnline.xsl" StyleName="APA" Version="6"/>
 </file>
 
 <file path=customXml/item2.xml><?xml version="1.0" encoding="utf-8"?>
-<?mso-contentType ?>
-<FormTemplates xmlns="http://schemas.microsoft.com/sharepoint/v3/contenttype/forms">
-  <Display>DocumentLibraryForm</Display>
-  <Edit>DocumentLibraryForm</Edit>
-  <New>DocumentLibraryForm</New>
-</FormTemplates>
-</file>
-
-<file path=customXml/item3.xml><?xml version="1.0" encoding="utf-8"?>
 <ct:contentTypeSchema xmlns:ct="http://schemas.microsoft.com/office/2006/metadata/contentType" xmlns:ma="http://schemas.microsoft.com/office/2006/metadata/properties/metaAttributes" ct:_="" ma:_="" ma:contentTypeName="Document" ma:contentTypeID="0x01010056C2B2184EA01F42B9D0C6F832942DBC" ma:contentTypeVersion="10" ma:contentTypeDescription="Create a new document." ma:contentTypeScope="" ma:versionID="412ea4858bef79f870421a5bdb5cecb8">
   <xsd:schema xmlns:xsd="http://www.w3.org/2001/XMLSchema" xmlns:xs="http://www.w3.org/2001/XMLSchema" xmlns:p="http://schemas.microsoft.com/office/2006/metadata/properties" xmlns:ns3="0858e797-1849-4dd5-9d5a-25e6beea22bc" targetNamespace="http://schemas.microsoft.com/office/2006/metadata/properties" ma:root="true" ma:fieldsID="1d574696e7c90fbb1807d72144499397" ns3:_="">
     <xsd:import namespace="0858e797-1849-4dd5-9d5a-25e6beea22bc"/>
@@ -14517,29 +15364,32 @@
 </ct:contentTypeSchema>
 </file>
 
+<file path=customXml/item3.xml><?xml version="1.0" encoding="utf-8"?>
+<?mso-contentType ?>
+<FormTemplates xmlns="http://schemas.microsoft.com/sharepoint/v3/contenttype/forms">
+  <Display>DocumentLibraryForm</Display>
+  <Edit>DocumentLibraryForm</Edit>
+  <New>DocumentLibraryForm</New>
+</FormTemplates>
+</file>
+
 <file path=customXml/item4.xml><?xml version="1.0" encoding="utf-8"?>
-<b:Sources xmlns:b="http://schemas.openxmlformats.org/officeDocument/2006/bibliography" xmlns="http://schemas.openxmlformats.org/officeDocument/2006/bibliography" SelectedStyle="\APASixthEditionOfficeOnline.xsl" StyleName="APA" Version="6"/>
+<p:properties xmlns:p="http://schemas.microsoft.com/office/2006/metadata/properties" xmlns:xsi="http://www.w3.org/2001/XMLSchema-instance" xmlns:pc="http://schemas.microsoft.com/office/infopath/2007/PartnerControls">
+  <documentManagement>
+    <_activity xmlns="0858e797-1849-4dd5-9d5a-25e6beea22bc" xsi:nil="true"/>
+  </documentManagement>
+</p:properties>
 </file>
 
 <file path=customXml/itemProps1.xml><?xml version="1.0" encoding="utf-8"?>
-<ds:datastoreItem xmlns:ds="http://schemas.openxmlformats.org/officeDocument/2006/customXml" ds:itemID="{F41DCE8F-2804-4B33-A802-B9D4B058EB30}">
+<ds:datastoreItem xmlns:ds="http://schemas.openxmlformats.org/officeDocument/2006/customXml" ds:itemID="{A95EF8DB-7158-404F-809F-A9D72E1AE246}">
   <ds:schemaRefs>
-    <ds:schemaRef ds:uri="http://schemas.microsoft.com/office/2006/metadata/properties"/>
-    <ds:schemaRef ds:uri="http://schemas.microsoft.com/office/infopath/2007/PartnerControls"/>
-    <ds:schemaRef ds:uri="0858e797-1849-4dd5-9d5a-25e6beea22bc"/>
+    <ds:schemaRef ds:uri="http://schemas.openxmlformats.org/officeDocument/2006/bibliography"/>
   </ds:schemaRefs>
 </ds:datastoreItem>
 </file>
 
 <file path=customXml/itemProps2.xml><?xml version="1.0" encoding="utf-8"?>
-<ds:datastoreItem xmlns:ds="http://schemas.openxmlformats.org/officeDocument/2006/customXml" ds:itemID="{F671B486-A284-43D5-961E-CE755C4CF93D}">
-  <ds:schemaRefs>
-    <ds:schemaRef ds:uri="http://schemas.microsoft.com/sharepoint/v3/contenttype/forms"/>
-  </ds:schemaRefs>
-</ds:datastoreItem>
-</file>
-
-<file path=customXml/itemProps3.xml><?xml version="1.0" encoding="utf-8"?>
 <ds:datastoreItem xmlns:ds="http://schemas.openxmlformats.org/officeDocument/2006/customXml" ds:itemID="{9AABD984-B7C7-4529-8D2C-71CF3C558AE9}">
   <ds:schemaRefs>
     <ds:schemaRef ds:uri="http://schemas.microsoft.com/office/2006/metadata/contentType"/>
@@ -14557,10 +15407,20 @@
 </ds:datastoreItem>
 </file>
 
+<file path=customXml/itemProps3.xml><?xml version="1.0" encoding="utf-8"?>
+<ds:datastoreItem xmlns:ds="http://schemas.openxmlformats.org/officeDocument/2006/customXml" ds:itemID="{F671B486-A284-43D5-961E-CE755C4CF93D}">
+  <ds:schemaRefs>
+    <ds:schemaRef ds:uri="http://schemas.microsoft.com/sharepoint/v3/contenttype/forms"/>
+  </ds:schemaRefs>
+</ds:datastoreItem>
+</file>
+
 <file path=customXml/itemProps4.xml><?xml version="1.0" encoding="utf-8"?>
-<ds:datastoreItem xmlns:ds="http://schemas.openxmlformats.org/officeDocument/2006/customXml" ds:itemID="{A95EF8DB-7158-404F-809F-A9D72E1AE246}">
+<ds:datastoreItem xmlns:ds="http://schemas.openxmlformats.org/officeDocument/2006/customXml" ds:itemID="{F41DCE8F-2804-4B33-A802-B9D4B058EB30}">
   <ds:schemaRefs>
-    <ds:schemaRef ds:uri="http://schemas.openxmlformats.org/officeDocument/2006/bibliography"/>
+    <ds:schemaRef ds:uri="http://schemas.microsoft.com/office/2006/metadata/properties"/>
+    <ds:schemaRef ds:uri="http://schemas.microsoft.com/office/infopath/2007/PartnerControls"/>
+    <ds:schemaRef ds:uri="0858e797-1849-4dd5-9d5a-25e6beea22bc"/>
   </ds:schemaRefs>
 </ds:datastoreItem>
 </file>
</xml_diff>